<commit_message>
Final Draft of WhitePaper
</commit_message>
<xml_diff>
--- a/BIO792_WhitePaper.docx
+++ b/BIO792_WhitePaper.docx
@@ -1,10 +1,10 @@
 
 <file path=word/document.xml><?xml version="1.0" encoding="utf-8"?>
-<w:document xmlns:wpc="http://schemas.microsoft.com/office/word/2010/wordprocessingCanvas" xmlns:cx="http://schemas.microsoft.com/office/drawing/2014/chartex" xmlns:cx1="http://schemas.microsoft.com/office/drawing/2015/9/8/chartex" xmlns:cx2="http://schemas.microsoft.com/office/drawing/2015/10/21/chartex" xmlns:cx3="http://schemas.microsoft.com/office/drawing/2016/5/9/chartex" xmlns:cx4="http://schemas.microsoft.com/office/drawing/2016/5/10/chartex" xmlns:cx5="http://schemas.microsoft.com/office/drawing/2016/5/11/chartex" xmlns:cx6="http://schemas.microsoft.com/office/drawing/2016/5/12/chartex" xmlns:cx7="http://schemas.microsoft.com/office/drawing/2016/5/13/chartex" xmlns:cx8="http://schemas.microsoft.com/office/drawing/2016/5/14/chartex" xmlns:mc="http://schemas.openxmlformats.org/markup-compatibility/2006" xmlns:aink="http://schemas.microsoft.com/office/drawing/2016/ink" xmlns:am3d="http://schemas.microsoft.com/office/drawing/2017/model3d" xmlns:o="urn:schemas-microsoft-com:office:office" xmlns:r="http://schemas.openxmlformats.org/officeDocument/2006/relationships" xmlns:m="http://schemas.openxmlformats.org/officeDocument/2006/math" xmlns:v="urn:schemas-microsoft-com:vml" xmlns:wp14="http://schemas.microsoft.com/office/word/2010/wordprocessingDrawing" xmlns:wp="http://schemas.openxmlformats.org/drawingml/2006/wordprocessingDrawing" xmlns:w10="urn:schemas-microsoft-com:office:word" xmlns:w="http://schemas.openxmlformats.org/wordprocessingml/2006/main" xmlns:w14="http://schemas.microsoft.com/office/word/2010/wordml" xmlns:w15="http://schemas.microsoft.com/office/word/2012/wordml" xmlns:w16cex="http://schemas.microsoft.com/office/word/2018/wordml/cex" xmlns:w16cid="http://schemas.microsoft.com/office/word/2016/wordml/cid" xmlns:w16="http://schemas.microsoft.com/office/word/2018/wordml" xmlns:w16sdtdh="http://schemas.microsoft.com/office/word/2020/wordml/sdtdatahash" xmlns:w16se="http://schemas.microsoft.com/office/word/2015/wordml/symex" xmlns:wpg="http://schemas.microsoft.com/office/word/2010/wordprocessingGroup" xmlns:wpi="http://schemas.microsoft.com/office/word/2010/wordprocessingInk" xmlns:wne="http://schemas.microsoft.com/office/word/2006/wordml" xmlns:wps="http://schemas.microsoft.com/office/word/2010/wordprocessingShape" mc:Ignorable="w14 w15 w16se w16cid w16 w16cex w16sdtdh wp14">
+<w:document xmlns:wpc="http://schemas.microsoft.com/office/word/2010/wordprocessingCanvas" xmlns:cx="http://schemas.microsoft.com/office/drawing/2014/chartex" xmlns:cx1="http://schemas.microsoft.com/office/drawing/2015/9/8/chartex" xmlns:cx2="http://schemas.microsoft.com/office/drawing/2015/10/21/chartex" xmlns:cx3="http://schemas.microsoft.com/office/drawing/2016/5/9/chartex" xmlns:cx4="http://schemas.microsoft.com/office/drawing/2016/5/10/chartex" xmlns:cx5="http://schemas.microsoft.com/office/drawing/2016/5/11/chartex" xmlns:cx6="http://schemas.microsoft.com/office/drawing/2016/5/12/chartex" xmlns:cx7="http://schemas.microsoft.com/office/drawing/2016/5/13/chartex" xmlns:cx8="http://schemas.microsoft.com/office/drawing/2016/5/14/chartex" xmlns:mc="http://schemas.openxmlformats.org/markup-compatibility/2006" xmlns:aink="http://schemas.microsoft.com/office/drawing/2016/ink" xmlns:am3d="http://schemas.microsoft.com/office/drawing/2017/model3d" xmlns:o="urn:schemas-microsoft-com:office:office" xmlns:oel="http://schemas.microsoft.com/office/2019/extlst" xmlns:r="http://schemas.openxmlformats.org/officeDocument/2006/relationships" xmlns:m="http://schemas.openxmlformats.org/officeDocument/2006/math" xmlns:v="urn:schemas-microsoft-com:vml" xmlns:wp14="http://schemas.microsoft.com/office/word/2010/wordprocessingDrawing" xmlns:wp="http://schemas.openxmlformats.org/drawingml/2006/wordprocessingDrawing" xmlns:w10="urn:schemas-microsoft-com:office:word" xmlns:w="http://schemas.openxmlformats.org/wordprocessingml/2006/main" xmlns:w14="http://schemas.microsoft.com/office/word/2010/wordml" xmlns:w15="http://schemas.microsoft.com/office/word/2012/wordml" xmlns:w16cex="http://schemas.microsoft.com/office/word/2018/wordml/cex" xmlns:w16cid="http://schemas.microsoft.com/office/word/2016/wordml/cid" xmlns:w16="http://schemas.microsoft.com/office/word/2018/wordml" xmlns:w16sdtdh="http://schemas.microsoft.com/office/word/2020/wordml/sdtdatahash" xmlns:w16se="http://schemas.microsoft.com/office/word/2015/wordml/symex" xmlns:wpg="http://schemas.microsoft.com/office/word/2010/wordprocessingGroup" xmlns:wpi="http://schemas.microsoft.com/office/word/2010/wordprocessingInk" xmlns:wne="http://schemas.microsoft.com/office/word/2006/wordml" xmlns:wps="http://schemas.microsoft.com/office/word/2010/wordprocessingShape" mc:Ignorable="w14 w15 w16se w16cid w16 w16cex w16sdtdh wp14">
   <w:body>
     <w:p>
       <w:pPr>
-        <w:spacing w:line="340" w:lineRule="exact"/>
+        <w:spacing w:line="360" w:lineRule="auto"/>
         <w:rPr>
           <w:rFonts w:ascii="Times New Roman" w:eastAsia="Times New Roman" w:hAnsi="Times New Roman" w:cs="Times New Roman"/>
           <w:sz w:val="24"/>
@@ -22,7 +22,7 @@
     </w:p>
     <w:p>
       <w:pPr>
-        <w:spacing w:line="340" w:lineRule="exact"/>
+        <w:spacing w:line="360" w:lineRule="auto"/>
         <w:rPr>
           <w:rFonts w:ascii="Times New Roman" w:eastAsia="Times New Roman" w:hAnsi="Times New Roman" w:cs="Times New Roman"/>
           <w:sz w:val="24"/>
@@ -40,7 +40,7 @@
     </w:p>
     <w:p>
       <w:pPr>
-        <w:spacing w:line="340" w:lineRule="exact"/>
+        <w:spacing w:line="360" w:lineRule="auto"/>
         <w:rPr>
           <w:rFonts w:ascii="Times New Roman" w:eastAsia="Times New Roman" w:hAnsi="Times New Roman" w:cs="Times New Roman"/>
           <w:sz w:val="24"/>
@@ -58,17 +58,17 @@
     </w:p>
     <w:p>
       <w:pPr>
-        <w:spacing w:line="340" w:lineRule="exact"/>
-        <w:rPr>
-          <w:rFonts w:ascii="Times New Roman" w:eastAsia="Times New Roman" w:hAnsi="Times New Roman" w:cs="Times New Roman"/>
-          <w:sz w:val="24"/>
-          <w:szCs w:val="24"/>
-        </w:rPr>
-      </w:pPr>
-    </w:p>
-    <w:p>
-      <w:pPr>
-        <w:spacing w:line="340" w:lineRule="exact"/>
+        <w:spacing w:line="360" w:lineRule="auto"/>
+        <w:rPr>
+          <w:rFonts w:ascii="Times New Roman" w:eastAsia="Times New Roman" w:hAnsi="Times New Roman" w:cs="Times New Roman"/>
+          <w:sz w:val="24"/>
+          <w:szCs w:val="24"/>
+        </w:rPr>
+      </w:pPr>
+    </w:p>
+    <w:p>
+      <w:pPr>
+        <w:spacing w:line="360" w:lineRule="auto"/>
         <w:rPr>
           <w:rFonts w:ascii="Times New Roman" w:eastAsia="Times New Roman" w:hAnsi="Times New Roman" w:cs="Times New Roman"/>
           <w:sz w:val="24"/>
@@ -86,7 +86,7 @@
     </w:p>
     <w:p>
       <w:pPr>
-        <w:spacing w:line="340" w:lineRule="exact"/>
+        <w:spacing w:line="360" w:lineRule="auto"/>
         <w:ind w:firstLine="720"/>
         <w:rPr>
           <w:rFonts w:ascii="Times New Roman" w:eastAsia="Times New Roman" w:hAnsi="Times New Roman" w:cs="Times New Roman"/>
@@ -118,7 +118,7 @@
           <w:sz w:val="24"/>
           <w:szCs w:val="24"/>
         </w:rPr>
-        <w:t xml:space="preserve">) is a thermophilic cyprinid endemic to a small hot spring system in Soldier Meadows, Northwestern Nevada, Great Basin physiographic province. Due to their long history of isolation with no exact time frame known, desert dace </w:t>
+        <w:t xml:space="preserve">) is a thermophilic cyprinid endemic to a small hot spring system in Soldier Meadows, Northwestern Nevada, Great Basin physiographic province. Due to their long history of isolation with no exact time frame known, desert dace are considered to be a relict species (Hubbs and Miller 1948). The species was listed under the ESA in 1983 (Federal Register on June 14, 1983 (48 FR 27273) and the primary threats include habitat alteration leading to habitat loss and degradation from livestock grazing, water diversions and invasive species. Desert </w:t>
       </w:r>
       <w:proofErr w:type="gramStart"/>
       <w:r>
@@ -127,7 +127,7 @@
           <w:sz w:val="24"/>
           <w:szCs w:val="24"/>
         </w:rPr>
-        <w:t>are</w:t>
+        <w:t>dace</w:t>
       </w:r>
       <w:proofErr w:type="gramEnd"/>
       <w:r>
@@ -136,36 +136,32 @@
           <w:sz w:val="24"/>
           <w:szCs w:val="24"/>
         </w:rPr>
-        <w:t xml:space="preserve"> considered to be a relict species (Hubbs and Miller 1948). The species was listed under the ESA in 1983 (Federal Register on June 14, 1983 (48 FR 27273) and the primary threats include habitat alteration leading to habitat loss and degradation from livestock grazing, water diversions and invasive species. Desert </w:t>
-      </w:r>
-      <w:proofErr w:type="gramStart"/>
-      <w:r>
-        <w:rPr>
-          <w:rFonts w:ascii="Times New Roman" w:eastAsia="Times New Roman" w:hAnsi="Times New Roman" w:cs="Times New Roman"/>
-          <w:sz w:val="24"/>
-          <w:szCs w:val="24"/>
-        </w:rPr>
-        <w:t>dace</w:t>
-      </w:r>
-      <w:proofErr w:type="gramEnd"/>
-      <w:r>
-        <w:rPr>
-          <w:rFonts w:ascii="Times New Roman" w:eastAsia="Times New Roman" w:hAnsi="Times New Roman" w:cs="Times New Roman"/>
-          <w:sz w:val="24"/>
-          <w:szCs w:val="24"/>
-        </w:rPr>
-        <w:t xml:space="preserve"> have the highest temperature tolerance of any minnow in the western North America (Nyquist 1963), and are found in waters ranging from 40.5°C to 18°C; individuals will behaviorally thermo-regulate by moving away from spring heads when temperatures exceed this comfortable range (Duncan 2010). Therefore, cooler waters downstream of springheads represent critical habitat. Climate change leading to decreasing and/or more variable surface water resources is likely to further impact long term persistence probability of the desert dace. Here I propose to characterize the population genetic structure, gene flow, genetic </w:t>
-      </w:r>
-      <w:proofErr w:type="gramStart"/>
-      <w:r>
-        <w:rPr>
-          <w:rFonts w:ascii="Times New Roman" w:eastAsia="Times New Roman" w:hAnsi="Times New Roman" w:cs="Times New Roman"/>
-          <w:sz w:val="24"/>
-          <w:szCs w:val="24"/>
-        </w:rPr>
-        <w:t>diversity</w:t>
-      </w:r>
-      <w:proofErr w:type="gramEnd"/>
+        <w:t xml:space="preserve"> have the highest temperature tolerance of any minnow in the western North America (Nyquist 1963</w:t>
+      </w:r>
+      <w:r>
+        <w:rPr>
+          <w:rFonts w:ascii="Times New Roman" w:eastAsia="Times New Roman" w:hAnsi="Times New Roman" w:cs="Times New Roman"/>
+          <w:sz w:val="24"/>
+          <w:szCs w:val="24"/>
+        </w:rPr>
+        <w:t>) and</w:t>
+      </w:r>
+      <w:r>
+        <w:rPr>
+          <w:rFonts w:ascii="Times New Roman" w:eastAsia="Times New Roman" w:hAnsi="Times New Roman" w:cs="Times New Roman"/>
+          <w:sz w:val="24"/>
+          <w:szCs w:val="24"/>
+        </w:rPr>
+        <w:t xml:space="preserve"> are found in waters ranging from 40.5°C to 18°C; individuals will behaviorally thermo-regulate by moving away from spring heads when temperatures exceed this comfortable range (Duncan 2010). Therefore, cooler waters downstream of springheads represent critical habitat. Climate change leading to decreasing and/or more variable surface water resources is likely to further impact long term persistence probability of the desert dace. Here I propose to characterize the population genetic structure, gene flow, genetic </w:t>
+      </w:r>
+      <w:r>
+        <w:rPr>
+          <w:rFonts w:ascii="Times New Roman" w:eastAsia="Times New Roman" w:hAnsi="Times New Roman" w:cs="Times New Roman"/>
+          <w:sz w:val="24"/>
+          <w:szCs w:val="24"/>
+        </w:rPr>
+        <w:t>diversity,</w:t>
+      </w:r>
       <w:r>
         <w:rPr>
           <w:rFonts w:ascii="Times New Roman" w:eastAsia="Times New Roman" w:hAnsi="Times New Roman" w:cs="Times New Roman"/>
@@ -177,7 +173,7 @@
     </w:p>
     <w:p>
       <w:pPr>
-        <w:spacing w:line="340" w:lineRule="exact"/>
+        <w:spacing w:line="360" w:lineRule="auto"/>
         <w:ind w:firstLine="720"/>
         <w:rPr>
           <w:rFonts w:ascii="Times New Roman" w:eastAsia="Times New Roman" w:hAnsi="Times New Roman" w:cs="Times New Roman"/>
@@ -198,17 +194,17 @@
     </w:p>
     <w:p>
       <w:pPr>
-        <w:spacing w:line="340" w:lineRule="exact"/>
-        <w:rPr>
-          <w:rFonts w:ascii="Times New Roman" w:eastAsia="Times New Roman" w:hAnsi="Times New Roman" w:cs="Times New Roman"/>
-          <w:sz w:val="24"/>
-          <w:szCs w:val="24"/>
-        </w:rPr>
-      </w:pPr>
-    </w:p>
-    <w:p>
-      <w:pPr>
-        <w:spacing w:line="340" w:lineRule="exact"/>
+        <w:spacing w:line="360" w:lineRule="auto"/>
+        <w:rPr>
+          <w:rFonts w:ascii="Times New Roman" w:eastAsia="Times New Roman" w:hAnsi="Times New Roman" w:cs="Times New Roman"/>
+          <w:sz w:val="24"/>
+          <w:szCs w:val="24"/>
+        </w:rPr>
+      </w:pPr>
+    </w:p>
+    <w:p>
+      <w:pPr>
+        <w:spacing w:line="360" w:lineRule="auto"/>
         <w:rPr>
           <w:rFonts w:ascii="Times New Roman" w:eastAsia="Times New Roman" w:hAnsi="Times New Roman" w:cs="Times New Roman"/>
           <w:sz w:val="24"/>
@@ -226,7 +222,7 @@
     </w:p>
     <w:p>
       <w:pPr>
-        <w:spacing w:line="340" w:lineRule="exact"/>
+        <w:spacing w:line="360" w:lineRule="auto"/>
         <w:ind w:firstLine="720"/>
         <w:rPr>
           <w:rFonts w:ascii="Times New Roman" w:eastAsia="Times New Roman" w:hAnsi="Times New Roman" w:cs="Times New Roman"/>
@@ -240,106 +236,72 @@
           <w:sz w:val="24"/>
           <w:szCs w:val="24"/>
         </w:rPr>
-        <w:t xml:space="preserve">Using the USGS website and integrated mapping tool, I have located approximately 30 stream and spring gauges with relevant information, ranging from water temperature, air temperature, streamflow velocity, discharge, and chemical concentrations, to name a few. Site name, site number, latitude and longitude location, status, elevation, and date range have been pulled and placed into a .csv file for ease of access, which has already been cleaned and properly </w:t>
-      </w:r>
-      <w:r>
-        <w:rPr>
-          <w:rFonts w:ascii="Times New Roman" w:eastAsia="Times New Roman" w:hAnsi="Times New Roman" w:cs="Times New Roman"/>
-          <w:sz w:val="24"/>
-          <w:szCs w:val="24"/>
-        </w:rPr>
         <w:lastRenderedPageBreak/>
-        <w:t xml:space="preserve">formatted using </w:t>
-      </w:r>
-      <w:proofErr w:type="spellStart"/>
-      <w:r>
-        <w:rPr>
-          <w:rFonts w:ascii="Times New Roman" w:eastAsia="Times New Roman" w:hAnsi="Times New Roman" w:cs="Times New Roman"/>
-          <w:sz w:val="24"/>
-          <w:szCs w:val="24"/>
-        </w:rPr>
-        <w:t>OpenRefine</w:t>
-      </w:r>
-      <w:proofErr w:type="spellEnd"/>
-      <w:r>
-        <w:rPr>
-          <w:rFonts w:ascii="Times New Roman" w:eastAsia="Times New Roman" w:hAnsi="Times New Roman" w:cs="Times New Roman"/>
-          <w:sz w:val="24"/>
-          <w:szCs w:val="24"/>
-        </w:rPr>
-        <w:t xml:space="preserve">; see </w:t>
-      </w:r>
-      <w:proofErr w:type="spellStart"/>
-      <w:r>
-        <w:rPr>
-          <w:rFonts w:ascii="Times New Roman" w:eastAsia="Times New Roman" w:hAnsi="Times New Roman" w:cs="Times New Roman"/>
-          <w:sz w:val="24"/>
-          <w:szCs w:val="24"/>
-        </w:rPr>
-        <w:t>OpenRefine</w:t>
-      </w:r>
-      <w:proofErr w:type="spellEnd"/>
-      <w:r>
-        <w:rPr>
-          <w:rFonts w:ascii="Times New Roman" w:eastAsia="Times New Roman" w:hAnsi="Times New Roman" w:cs="Times New Roman"/>
-          <w:sz w:val="24"/>
-          <w:szCs w:val="24"/>
-        </w:rPr>
-        <w:t xml:space="preserve"> homework in my Bio792_Shared GitHub. Data for each gauge has been pulled from USGS via the Surface-water Daily Data for Nevada site via site numbers. </w:t>
-      </w:r>
-      <w:proofErr w:type="spellStart"/>
-      <w:r>
-        <w:rPr>
-          <w:rFonts w:ascii="Times New Roman" w:eastAsia="Times New Roman" w:hAnsi="Times New Roman" w:cs="Times New Roman"/>
-          <w:sz w:val="24"/>
-          <w:szCs w:val="24"/>
-        </w:rPr>
-        <w:t>OpenRefine</w:t>
-      </w:r>
-      <w:proofErr w:type="spellEnd"/>
-      <w:r>
-        <w:rPr>
-          <w:rFonts w:ascii="Times New Roman" w:eastAsia="Times New Roman" w:hAnsi="Times New Roman" w:cs="Times New Roman"/>
-          <w:sz w:val="24"/>
-          <w:szCs w:val="24"/>
-        </w:rPr>
-        <w:t xml:space="preserve"> will be utilized to clean up and organize the data </w:t>
-      </w:r>
-      <w:proofErr w:type="gramStart"/>
-      <w:r>
-        <w:rPr>
-          <w:rFonts w:ascii="Times New Roman" w:eastAsia="Times New Roman" w:hAnsi="Times New Roman" w:cs="Times New Roman"/>
-          <w:sz w:val="24"/>
-          <w:szCs w:val="24"/>
-        </w:rPr>
-        <w:t>as-needed</w:t>
-      </w:r>
-      <w:proofErr w:type="gramEnd"/>
-      <w:r>
-        <w:rPr>
-          <w:rFonts w:ascii="Times New Roman" w:eastAsia="Times New Roman" w:hAnsi="Times New Roman" w:cs="Times New Roman"/>
-          <w:sz w:val="24"/>
-          <w:szCs w:val="24"/>
-        </w:rPr>
-        <w:t xml:space="preserve">. Pandas via </w:t>
-      </w:r>
-      <w:proofErr w:type="spellStart"/>
-      <w:r>
-        <w:rPr>
-          <w:rFonts w:ascii="Times New Roman" w:eastAsia="Times New Roman" w:hAnsi="Times New Roman" w:cs="Times New Roman"/>
-          <w:sz w:val="24"/>
-          <w:szCs w:val="24"/>
-        </w:rPr>
-        <w:t>Jupyter</w:t>
-      </w:r>
-      <w:proofErr w:type="spellEnd"/>
-      <w:r>
-        <w:rPr>
-          <w:rFonts w:ascii="Times New Roman" w:eastAsia="Times New Roman" w:hAnsi="Times New Roman" w:cs="Times New Roman"/>
-          <w:sz w:val="24"/>
-          <w:szCs w:val="24"/>
-        </w:rPr>
-        <w:t xml:space="preserve"> Notebook will be used to create a for-loop code to organize and combine the multiple .csv files into one or more files, such as separating water temperature from all the USBLM DESERT DACE SW TEMP gauges into one file. Commands used will include </w:t>
+        <w:t xml:space="preserve">Using the USGS website and integrated mapping tool, I have located approximately 30 stream and spring gauges with relevant information, ranging from water temperature, air temperature, streamflow velocity, discharge, and chemical concentrations, to name a few. Site name, site number, latitude and longitude location, status, elevation, and date range have been pulled and placed into a .csv file for ease of access, which has already been cleaned and properly formatted using OpenRefine; see OpenRefine homework in my Bio792_Shared GitHub. Data for each gauge </w:t>
+      </w:r>
+      <w:r>
+        <w:rPr>
+          <w:rFonts w:ascii="Times New Roman" w:eastAsia="Times New Roman" w:hAnsi="Times New Roman" w:cs="Times New Roman"/>
+          <w:sz w:val="24"/>
+          <w:szCs w:val="24"/>
+        </w:rPr>
+        <w:t>will</w:t>
+      </w:r>
+      <w:r>
+        <w:rPr>
+          <w:rFonts w:ascii="Times New Roman" w:eastAsia="Times New Roman" w:hAnsi="Times New Roman" w:cs="Times New Roman"/>
+          <w:sz w:val="24"/>
+          <w:szCs w:val="24"/>
+        </w:rPr>
+        <w:t xml:space="preserve"> </w:t>
+      </w:r>
+      <w:r>
+        <w:rPr>
+          <w:rFonts w:ascii="Times New Roman" w:eastAsia="Times New Roman" w:hAnsi="Times New Roman" w:cs="Times New Roman"/>
+          <w:sz w:val="24"/>
+          <w:szCs w:val="24"/>
+        </w:rPr>
+        <w:t>be</w:t>
+      </w:r>
+      <w:r>
+        <w:rPr>
+          <w:rFonts w:ascii="Times New Roman" w:eastAsia="Times New Roman" w:hAnsi="Times New Roman" w:cs="Times New Roman"/>
+          <w:sz w:val="24"/>
+          <w:szCs w:val="24"/>
+        </w:rPr>
+        <w:t xml:space="preserve"> pulled from USGS via the Surface-water Daily Data for Nevada site via site numbers</w:t>
+      </w:r>
+      <w:r>
+        <w:rPr>
+          <w:rFonts w:ascii="Times New Roman" w:eastAsia="Times New Roman" w:hAnsi="Times New Roman" w:cs="Times New Roman"/>
+          <w:sz w:val="24"/>
+          <w:szCs w:val="24"/>
+        </w:rPr>
+        <w:t xml:space="preserve"> and the R package dataRetrieval.</w:t>
+      </w:r>
+      <w:r>
+        <w:rPr>
+          <w:rFonts w:ascii="Times New Roman" w:eastAsia="Times New Roman" w:hAnsi="Times New Roman" w:cs="Times New Roman"/>
+          <w:sz w:val="24"/>
+          <w:szCs w:val="24"/>
+        </w:rPr>
+        <w:t xml:space="preserve"> OpenRefine will be utilized to clean up and organize the data </w:t>
+      </w:r>
+      <w:r>
+        <w:rPr>
+          <w:rFonts w:ascii="Times New Roman" w:eastAsia="Times New Roman" w:hAnsi="Times New Roman" w:cs="Times New Roman"/>
+          <w:sz w:val="24"/>
+          <w:szCs w:val="24"/>
+        </w:rPr>
+        <w:t>as needed</w:t>
+      </w:r>
+      <w:r>
+        <w:rPr>
+          <w:rFonts w:ascii="Times New Roman" w:eastAsia="Times New Roman" w:hAnsi="Times New Roman" w:cs="Times New Roman"/>
+          <w:sz w:val="24"/>
+          <w:szCs w:val="24"/>
+        </w:rPr>
+        <w:t xml:space="preserve">. Pandas via Jupyter Notebook will be used to create a for-loop code to organize and combine the multiple .csv files into one or more files, such as separating water temperature from all the USBLM DESERT DACE SW TEMP gauges into one file. Commands used will include </w:t>
       </w:r>
       <w:proofErr w:type="spellStart"/>
       <w:proofErr w:type="gramStart"/>
@@ -444,7 +406,7 @@
     </w:p>
     <w:p>
       <w:pPr>
-        <w:spacing w:line="340" w:lineRule="exact"/>
+        <w:spacing w:line="360" w:lineRule="auto"/>
         <w:ind w:firstLine="720"/>
         <w:rPr>
           <w:rFonts w:ascii="Times New Roman" w:eastAsia="Times New Roman" w:hAnsi="Times New Roman" w:cs="Times New Roman"/>
@@ -458,12 +420,77 @@
           <w:sz w:val="24"/>
           <w:szCs w:val="24"/>
         </w:rPr>
-        <w:t xml:space="preserve">Part two will be to take the latitude and longitude locational data and plot them into an R map along with locational data from my sample sites to visually identify which gauges will corelate the best with which samples and sampling areas. </w:t>
-      </w:r>
-    </w:p>
-    <w:p>
-      <w:pPr>
-        <w:spacing w:line="340" w:lineRule="exact"/>
+        <w:t>A stretch goal, which may or may not be included in the final paper will be to repeat the above steps with niche climate data pulled from various sites and sources that will eventually be put into ArcGIS for modeling purposes. I would be using Pandas and OpenRefine to clean up and organize this data into a format that can be ported easily into GIS.</w:t>
+      </w:r>
+    </w:p>
+    <w:p>
+      <w:pPr>
+        <w:spacing w:line="360" w:lineRule="auto"/>
+        <w:rPr>
+          <w:rFonts w:ascii="Times New Roman" w:eastAsia="Times New Roman" w:hAnsi="Times New Roman" w:cs="Times New Roman"/>
+          <w:sz w:val="24"/>
+          <w:szCs w:val="24"/>
+        </w:rPr>
+      </w:pPr>
+    </w:p>
+    <w:p>
+      <w:pPr>
+        <w:spacing w:line="360" w:lineRule="auto"/>
+        <w:rPr>
+          <w:rFonts w:ascii="Times New Roman" w:eastAsia="Times New Roman" w:hAnsi="Times New Roman" w:cs="Times New Roman"/>
+          <w:sz w:val="24"/>
+          <w:szCs w:val="24"/>
+        </w:rPr>
+      </w:pPr>
+      <w:r>
+        <w:rPr>
+          <w:rFonts w:ascii="Times New Roman" w:eastAsia="Times New Roman" w:hAnsi="Times New Roman" w:cs="Times New Roman"/>
+          <w:sz w:val="24"/>
+          <w:szCs w:val="24"/>
+        </w:rPr>
+        <w:t>Results</w:t>
+      </w:r>
+    </w:p>
+    <w:p>
+      <w:pPr>
+        <w:spacing w:line="360" w:lineRule="auto"/>
+        <w:rPr>
+          <w:rFonts w:ascii="Times New Roman" w:eastAsia="Times New Roman" w:hAnsi="Times New Roman" w:cs="Times New Roman"/>
+          <w:sz w:val="24"/>
+          <w:szCs w:val="24"/>
+        </w:rPr>
+      </w:pPr>
+      <w:r>
+        <w:rPr>
+          <w:rFonts w:ascii="Times New Roman" w:eastAsia="Times New Roman" w:hAnsi="Times New Roman" w:cs="Times New Roman"/>
+          <w:sz w:val="24"/>
+          <w:szCs w:val="24"/>
+        </w:rPr>
+        <w:tab/>
+        <w:t xml:space="preserve">Issues were encountered with the USGS website portal for downloading the data and in the R package. The R package dataRetrieval allows for instant download of a single parameter from a single gauge directly into R for graphing and analysis purposes, and I used the </w:t>
+      </w:r>
+      <w:proofErr w:type="spellStart"/>
+      <w:r>
+        <w:rPr>
+          <w:rFonts w:ascii="Times New Roman" w:eastAsia="Times New Roman" w:hAnsi="Times New Roman" w:cs="Times New Roman"/>
+          <w:sz w:val="24"/>
+          <w:szCs w:val="24"/>
+        </w:rPr>
+        <w:t>readNWISuv</w:t>
+      </w:r>
+      <w:proofErr w:type="spellEnd"/>
+      <w:r>
+        <w:rPr>
+          <w:rFonts w:ascii="Times New Roman" w:eastAsia="Times New Roman" w:hAnsi="Times New Roman" w:cs="Times New Roman"/>
+          <w:sz w:val="24"/>
+          <w:szCs w:val="24"/>
+        </w:rPr>
+        <w:t xml:space="preserve"> command multiple times to do so and get figures such as Fig 1. </w:t>
+      </w:r>
+    </w:p>
+    <w:p>
+      <w:pPr>
+        <w:spacing w:line="360" w:lineRule="auto"/>
         <w:ind w:firstLine="720"/>
         <w:rPr>
           <w:rFonts w:ascii="Times New Roman" w:eastAsia="Times New Roman" w:hAnsi="Times New Roman" w:cs="Times New Roman"/>
@@ -477,7 +504,7 @@
           <w:sz w:val="24"/>
           <w:szCs w:val="24"/>
         </w:rPr>
-        <w:t xml:space="preserve">A stretch goal, which may or may not be included in the final paper will be to repeat the above steps with niche climate data pulled from various sites and sources that will eventually be put into ArcGIS for modeling purposes. I would be using Pandas and </w:t>
+        <w:t xml:space="preserve">OpenRefine was used to clean up and organize the file USGS_streamflow_gages.csv, by standardizing the dates taken from the website and formatting the </w:t>
       </w:r>
       <w:proofErr w:type="spellStart"/>
       <w:r>
@@ -486,7 +513,7 @@
           <w:sz w:val="24"/>
           <w:szCs w:val="24"/>
         </w:rPr>
-        <w:t>OpenRefine</w:t>
+        <w:t>site_number</w:t>
       </w:r>
       <w:proofErr w:type="spellEnd"/>
       <w:r>
@@ -495,22 +522,743 @@
           <w:sz w:val="24"/>
           <w:szCs w:val="24"/>
         </w:rPr>
-        <w:t xml:space="preserve"> to clean up and organize this data into a format that can be ported easily into GIS.</w:t>
-      </w:r>
-    </w:p>
-    <w:p>
-      <w:pPr>
-        <w:spacing w:line="340" w:lineRule="exact"/>
-        <w:rPr>
-          <w:rFonts w:ascii="Times New Roman" w:eastAsia="Times New Roman" w:hAnsi="Times New Roman" w:cs="Times New Roman"/>
-          <w:sz w:val="24"/>
-          <w:szCs w:val="24"/>
-        </w:rPr>
-      </w:pPr>
-    </w:p>
-    <w:p>
-      <w:pPr>
-        <w:spacing w:line="340" w:lineRule="exact"/>
+        <w:t xml:space="preserve"> column to the Number format. Transform commands </w:t>
+      </w:r>
+    </w:p>
+    <w:p>
+      <w:pPr>
+        <w:spacing w:line="360" w:lineRule="auto"/>
+        <w:ind w:firstLine="720"/>
+        <w:rPr>
+          <w:rFonts w:ascii="Times New Roman" w:eastAsia="Times New Roman" w:hAnsi="Times New Roman" w:cs="Times New Roman"/>
+          <w:sz w:val="24"/>
+          <w:szCs w:val="24"/>
+        </w:rPr>
+      </w:pPr>
+      <w:proofErr w:type="spellStart"/>
+      <w:proofErr w:type="gramStart"/>
+      <w:r>
+        <w:rPr>
+          <w:rFonts w:ascii="Times New Roman" w:eastAsia="Times New Roman" w:hAnsi="Times New Roman" w:cs="Times New Roman"/>
+          <w:sz w:val="24"/>
+          <w:szCs w:val="24"/>
+        </w:rPr>
+        <w:t>value.replace</w:t>
+      </w:r>
+      <w:proofErr w:type="spellEnd"/>
+      <w:proofErr w:type="gramEnd"/>
+      <w:r>
+        <w:rPr>
+          <w:rFonts w:ascii="Times New Roman" w:eastAsia="Times New Roman" w:hAnsi="Times New Roman" w:cs="Times New Roman"/>
+          <w:sz w:val="24"/>
+          <w:szCs w:val="24"/>
+        </w:rPr>
+        <w:t>(/[^\u0020-\u007F]/,"")</w:t>
+      </w:r>
+      <w:r>
+        <w:rPr>
+          <w:rFonts w:ascii="Times New Roman" w:eastAsia="Times New Roman" w:hAnsi="Times New Roman" w:cs="Times New Roman"/>
+          <w:sz w:val="24"/>
+          <w:szCs w:val="24"/>
+        </w:rPr>
+        <w:t xml:space="preserve">; </w:t>
+      </w:r>
+      <w:proofErr w:type="spellStart"/>
+      <w:r>
+        <w:rPr>
+          <w:rFonts w:ascii="Times New Roman" w:eastAsia="Times New Roman" w:hAnsi="Times New Roman" w:cs="Times New Roman"/>
+          <w:sz w:val="24"/>
+          <w:szCs w:val="24"/>
+        </w:rPr>
+        <w:t>value.replace</w:t>
+      </w:r>
+      <w:proofErr w:type="spellEnd"/>
+      <w:r>
+        <w:rPr>
+          <w:rFonts w:ascii="Times New Roman" w:eastAsia="Times New Roman" w:hAnsi="Times New Roman" w:cs="Times New Roman"/>
+          <w:sz w:val="24"/>
+          <w:szCs w:val="24"/>
+        </w:rPr>
+        <w:t>("'", ""</w:t>
+      </w:r>
+      <w:r>
+        <w:rPr>
+          <w:rFonts w:ascii="Times New Roman" w:eastAsia="Times New Roman" w:hAnsi="Times New Roman" w:cs="Times New Roman"/>
+          <w:sz w:val="24"/>
+          <w:szCs w:val="24"/>
+        </w:rPr>
+        <w:t xml:space="preserve">); </w:t>
+      </w:r>
+      <w:proofErr w:type="spellStart"/>
+      <w:r>
+        <w:rPr>
+          <w:rFonts w:ascii="Times New Roman" w:eastAsia="Times New Roman" w:hAnsi="Times New Roman" w:cs="Times New Roman"/>
+          <w:sz w:val="24"/>
+          <w:szCs w:val="24"/>
+        </w:rPr>
+        <w:t>value.replace</w:t>
+      </w:r>
+      <w:proofErr w:type="spellEnd"/>
+      <w:r>
+        <w:rPr>
+          <w:rFonts w:ascii="Times New Roman" w:eastAsia="Times New Roman" w:hAnsi="Times New Roman" w:cs="Times New Roman"/>
+          <w:sz w:val="24"/>
+          <w:szCs w:val="24"/>
+        </w:rPr>
+        <w:t>('"', ""</w:t>
+      </w:r>
+      <w:r>
+        <w:rPr>
+          <w:rFonts w:ascii="Times New Roman" w:eastAsia="Times New Roman" w:hAnsi="Times New Roman" w:cs="Times New Roman"/>
+          <w:sz w:val="24"/>
+          <w:szCs w:val="24"/>
+        </w:rPr>
+        <w:t>)</w:t>
+      </w:r>
+    </w:p>
+    <w:p>
+      <w:pPr>
+        <w:spacing w:line="360" w:lineRule="auto"/>
+        <w:ind w:firstLine="720"/>
+        <w:rPr>
+          <w:rFonts w:ascii="Times New Roman" w:eastAsia="Times New Roman" w:hAnsi="Times New Roman" w:cs="Times New Roman"/>
+          <w:sz w:val="24"/>
+          <w:szCs w:val="24"/>
+        </w:rPr>
+      </w:pPr>
+      <w:r>
+        <w:rPr>
+          <w:rFonts w:ascii="Times New Roman" w:eastAsia="Times New Roman" w:hAnsi="Times New Roman" w:cs="Times New Roman"/>
+          <w:sz w:val="24"/>
+          <w:szCs w:val="24"/>
+        </w:rPr>
+        <w:lastRenderedPageBreak/>
+        <w:drawing>
+          <wp:anchor distT="0" distB="0" distL="114300" distR="114300" simplePos="0" relativeHeight="251658240" behindDoc="0" locked="0" layoutInCell="1" allowOverlap="1" wp14:anchorId="16EF5BBD" wp14:editId="2C27DA31">
+            <wp:simplePos x="0" y="0"/>
+            <wp:positionH relativeFrom="column">
+              <wp:posOffset>54610</wp:posOffset>
+            </wp:positionH>
+            <wp:positionV relativeFrom="paragraph">
+              <wp:posOffset>591</wp:posOffset>
+            </wp:positionV>
+            <wp:extent cx="3186430" cy="3451860"/>
+            <wp:effectExtent l="0" t="0" r="1270" b="2540"/>
+            <wp:wrapSquare wrapText="bothSides"/>
+            <wp:docPr id="7" name="Picture 6" descr="Chart&#10;&#10;Description automatically generated">
+              <a:extLst xmlns:a="http://schemas.openxmlformats.org/drawingml/2006/main">
+                <a:ext uri="{FF2B5EF4-FFF2-40B4-BE49-F238E27FC236}">
+                  <a16:creationId xmlns:a16="http://schemas.microsoft.com/office/drawing/2014/main" id="{C231B142-4053-2D04-13FC-397DDD4636C2}"/>
+                </a:ext>
+              </a:extLst>
+            </wp:docPr>
+            <wp:cNvGraphicFramePr>
+              <a:graphicFrameLocks xmlns:a="http://schemas.openxmlformats.org/drawingml/2006/main" noChangeAspect="1"/>
+            </wp:cNvGraphicFramePr>
+            <a:graphic xmlns:a="http://schemas.openxmlformats.org/drawingml/2006/main">
+              <a:graphicData uri="http://schemas.openxmlformats.org/drawingml/2006/picture">
+                <pic:pic xmlns:pic="http://schemas.openxmlformats.org/drawingml/2006/picture">
+                  <pic:nvPicPr>
+                    <pic:cNvPr id="7" name="Picture 6" descr="Chart&#10;&#10;Description automatically generated">
+                      <a:extLst>
+                        <a:ext uri="{FF2B5EF4-FFF2-40B4-BE49-F238E27FC236}">
+                          <a16:creationId xmlns:a16="http://schemas.microsoft.com/office/drawing/2014/main" id="{C231B142-4053-2D04-13FC-397DDD4636C2}"/>
+                        </a:ext>
+                      </a:extLst>
+                    </pic:cNvPr>
+                    <pic:cNvPicPr>
+                      <a:picLocks noChangeAspect="1"/>
+                    </pic:cNvPicPr>
+                  </pic:nvPicPr>
+                  <pic:blipFill>
+                    <a:blip r:embed="rId4" cstate="print">
+                      <a:extLst>
+                        <a:ext uri="{28A0092B-C50C-407E-A947-70E740481C1C}">
+                          <a14:useLocalDpi xmlns:a14="http://schemas.microsoft.com/office/drawing/2010/main" val="0"/>
+                        </a:ext>
+                      </a:extLst>
+                    </a:blip>
+                    <a:stretch>
+                      <a:fillRect/>
+                    </a:stretch>
+                  </pic:blipFill>
+                  <pic:spPr>
+                    <a:xfrm>
+                      <a:off x="0" y="0"/>
+                      <a:ext cx="3186430" cy="3451860"/>
+                    </a:xfrm>
+                    <a:prstGeom prst="rect">
+                      <a:avLst/>
+                    </a:prstGeom>
+                  </pic:spPr>
+                </pic:pic>
+              </a:graphicData>
+            </a:graphic>
+            <wp14:sizeRelH relativeFrom="page">
+              <wp14:pctWidth>0</wp14:pctWidth>
+            </wp14:sizeRelH>
+            <wp14:sizeRelV relativeFrom="page">
+              <wp14:pctHeight>0</wp14:pctHeight>
+            </wp14:sizeRelV>
+          </wp:anchor>
+        </w:drawing>
+      </w:r>
+      <w:r>
+        <w:rPr>
+          <w:rFonts w:ascii="Times New Roman" w:eastAsia="Times New Roman" w:hAnsi="Times New Roman" w:cs="Times New Roman"/>
+          <w:sz w:val="24"/>
+          <w:szCs w:val="24"/>
+        </w:rPr>
+        <w:t xml:space="preserve">successfully removed special characters from the Latitude and Longitude columns, turning them into a string of numbers. These columns were separated by field lengths and the python code </w:t>
+      </w:r>
+      <w:proofErr w:type="spellStart"/>
+      <w:r>
+        <w:rPr>
+          <w:rFonts w:ascii="Times New Roman" w:eastAsia="Times New Roman" w:hAnsi="Times New Roman" w:cs="Times New Roman"/>
+          <w:sz w:val="24"/>
+          <w:szCs w:val="24"/>
+        </w:rPr>
+        <w:t>lat_long_decimal_</w:t>
+      </w:r>
+      <w:proofErr w:type="gramStart"/>
+      <w:r>
+        <w:rPr>
+          <w:rFonts w:ascii="Times New Roman" w:eastAsia="Times New Roman" w:hAnsi="Times New Roman" w:cs="Times New Roman"/>
+          <w:sz w:val="24"/>
+          <w:szCs w:val="24"/>
+        </w:rPr>
+        <w:t>conversion.ipynb</w:t>
+      </w:r>
+      <w:proofErr w:type="spellEnd"/>
+      <w:proofErr w:type="gramEnd"/>
+      <w:r>
+        <w:rPr>
+          <w:rFonts w:ascii="Times New Roman" w:eastAsia="Times New Roman" w:hAnsi="Times New Roman" w:cs="Times New Roman"/>
+          <w:sz w:val="24"/>
+          <w:szCs w:val="24"/>
+        </w:rPr>
+        <w:t xml:space="preserve"> converted these separated strings of Degree/Minute/Second into decimal points to standardize. </w:t>
+      </w:r>
+    </w:p>
+    <w:p>
+      <w:pPr>
+        <w:spacing w:line="360" w:lineRule="auto"/>
+        <w:rPr>
+          <w:rFonts w:ascii="Times New Roman" w:eastAsia="Times New Roman" w:hAnsi="Times New Roman" w:cs="Times New Roman"/>
+          <w:sz w:val="24"/>
+          <w:szCs w:val="24"/>
+        </w:rPr>
+      </w:pPr>
+      <w:r>
+        <w:rPr>
+          <w:noProof/>
+        </w:rPr>
+        <mc:AlternateContent>
+          <mc:Choice Requires="wps">
+            <w:drawing>
+              <wp:anchor distT="0" distB="0" distL="114300" distR="114300" simplePos="0" relativeHeight="251660288" behindDoc="0" locked="0" layoutInCell="1" allowOverlap="1" wp14:anchorId="25B139A9" wp14:editId="5EA4D9D5">
+                <wp:simplePos x="0" y="0"/>
+                <wp:positionH relativeFrom="column">
+                  <wp:posOffset>53340</wp:posOffset>
+                </wp:positionH>
+                <wp:positionV relativeFrom="paragraph">
+                  <wp:posOffset>985885</wp:posOffset>
+                </wp:positionV>
+                <wp:extent cx="3186430" cy="635"/>
+                <wp:effectExtent l="0" t="0" r="1270" b="12065"/>
+                <wp:wrapSquare wrapText="bothSides"/>
+                <wp:docPr id="1" name="Text Box 1"/>
+                <wp:cNvGraphicFramePr/>
+                <a:graphic xmlns:a="http://schemas.openxmlformats.org/drawingml/2006/main">
+                  <a:graphicData uri="http://schemas.microsoft.com/office/word/2010/wordprocessingShape">
+                    <wps:wsp>
+                      <wps:cNvSpPr txBox="1"/>
+                      <wps:spPr>
+                        <a:xfrm>
+                          <a:off x="0" y="0"/>
+                          <a:ext cx="3186430" cy="635"/>
+                        </a:xfrm>
+                        <a:prstGeom prst="rect">
+                          <a:avLst/>
+                        </a:prstGeom>
+                        <a:solidFill>
+                          <a:prstClr val="white"/>
+                        </a:solidFill>
+                        <a:ln>
+                          <a:noFill/>
+                        </a:ln>
+                      </wps:spPr>
+                      <wps:txbx>
+                        <w:txbxContent>
+                          <w:p>
+                            <w:pPr>
+                              <w:pStyle w:val="Caption"/>
+                              <w:rPr>
+                                <w:rFonts w:ascii="Times New Roman" w:eastAsia="Times New Roman" w:hAnsi="Times New Roman" w:cs="Times New Roman"/>
+                                <w:i w:val="0"/>
+                                <w:iCs w:val="0"/>
+                                <w:color w:val="000000" w:themeColor="text1"/>
+                                <w:sz w:val="20"/>
+                                <w:szCs w:val="20"/>
+                              </w:rPr>
+                            </w:pPr>
+                            <w:r>
+                              <w:rPr>
+                                <w:rFonts w:ascii="Times New Roman" w:hAnsi="Times New Roman" w:cs="Times New Roman"/>
+                                <w:i w:val="0"/>
+                                <w:iCs w:val="0"/>
+                                <w:color w:val="000000" w:themeColor="text1"/>
+                                <w:sz w:val="20"/>
+                                <w:szCs w:val="20"/>
+                              </w:rPr>
+                              <w:t xml:space="preserve">Figure </w:t>
+                            </w:r>
+                            <w:r>
+                              <w:rPr>
+                                <w:rFonts w:ascii="Times New Roman" w:hAnsi="Times New Roman" w:cs="Times New Roman"/>
+                                <w:i w:val="0"/>
+                                <w:iCs w:val="0"/>
+                                <w:color w:val="000000" w:themeColor="text1"/>
+                                <w:sz w:val="20"/>
+                                <w:szCs w:val="20"/>
+                              </w:rPr>
+                              <w:fldChar w:fldCharType="begin"/>
+                            </w:r>
+                            <w:r>
+                              <w:rPr>
+                                <w:rFonts w:ascii="Times New Roman" w:hAnsi="Times New Roman" w:cs="Times New Roman"/>
+                                <w:i w:val="0"/>
+                                <w:iCs w:val="0"/>
+                                <w:color w:val="000000" w:themeColor="text1"/>
+                                <w:sz w:val="20"/>
+                                <w:szCs w:val="20"/>
+                              </w:rPr>
+                              <w:instrText xml:space="preserve"> SEQ Figure \* ARABIC </w:instrText>
+                            </w:r>
+                            <w:r>
+                              <w:rPr>
+                                <w:rFonts w:ascii="Times New Roman" w:hAnsi="Times New Roman" w:cs="Times New Roman"/>
+                                <w:i w:val="0"/>
+                                <w:iCs w:val="0"/>
+                                <w:color w:val="000000" w:themeColor="text1"/>
+                                <w:sz w:val="20"/>
+                                <w:szCs w:val="20"/>
+                              </w:rPr>
+                              <w:fldChar w:fldCharType="separate"/>
+                            </w:r>
+                            <w:r>
+                              <w:rPr>
+                                <w:rFonts w:ascii="Times New Roman" w:hAnsi="Times New Roman" w:cs="Times New Roman"/>
+                                <w:i w:val="0"/>
+                                <w:iCs w:val="0"/>
+                                <w:noProof/>
+                                <w:color w:val="000000" w:themeColor="text1"/>
+                                <w:sz w:val="20"/>
+                                <w:szCs w:val="20"/>
+                              </w:rPr>
+                              <w:t>1</w:t>
+                            </w:r>
+                            <w:r>
+                              <w:rPr>
+                                <w:rFonts w:ascii="Times New Roman" w:hAnsi="Times New Roman" w:cs="Times New Roman"/>
+                                <w:i w:val="0"/>
+                                <w:iCs w:val="0"/>
+                                <w:color w:val="000000" w:themeColor="text1"/>
+                                <w:sz w:val="20"/>
+                                <w:szCs w:val="20"/>
+                              </w:rPr>
+                              <w:fldChar w:fldCharType="end"/>
+                            </w:r>
+                            <w:r>
+                              <w:rPr>
+                                <w:rFonts w:ascii="Times New Roman" w:hAnsi="Times New Roman" w:cs="Times New Roman"/>
+                                <w:i w:val="0"/>
+                                <w:iCs w:val="0"/>
+                                <w:color w:val="000000" w:themeColor="text1"/>
+                                <w:sz w:val="20"/>
+                                <w:szCs w:val="20"/>
+                              </w:rPr>
+                              <w:t xml:space="preserve">: Water temperature in *C, from Oct 2020 to 2021. Measured by USBLM Desert Dace SW Temp 12, one of 20 streamflow gauges operated by the USGS in Northern Nevada, Soldier Meadows. Site number: </w:t>
+                            </w:r>
+                            <w:r>
+                              <w:rPr>
+                                <w:rFonts w:ascii="Times New Roman" w:hAnsi="Times New Roman" w:cs="Times New Roman"/>
+                                <w:i w:val="0"/>
+                                <w:iCs w:val="0"/>
+                                <w:color w:val="000000" w:themeColor="text1"/>
+                                <w:sz w:val="20"/>
+                                <w:szCs w:val="20"/>
+                              </w:rPr>
+                              <w:t>412044119121701</w:t>
+                            </w:r>
+                            <w:r>
+                              <w:rPr>
+                                <w:rFonts w:ascii="Times New Roman" w:hAnsi="Times New Roman" w:cs="Times New Roman"/>
+                                <w:i w:val="0"/>
+                                <w:iCs w:val="0"/>
+                                <w:color w:val="000000" w:themeColor="text1"/>
+                                <w:sz w:val="20"/>
+                                <w:szCs w:val="20"/>
+                              </w:rPr>
+                              <w:t xml:space="preserve">. Parameter code: 00010. Acquired with package dataRetrieval. </w:t>
+                            </w:r>
+                          </w:p>
+                        </w:txbxContent>
+                      </wps:txbx>
+                      <wps:bodyPr rot="0" spcFirstLastPara="0" vertOverflow="overflow" horzOverflow="overflow" vert="horz" wrap="square" lIns="0" tIns="0" rIns="0" bIns="0" numCol="1" spcCol="0" rtlCol="0" fromWordArt="0" anchor="t" anchorCtr="0" forceAA="0" compatLnSpc="1">
+                        <a:prstTxWarp prst="textNoShape">
+                          <a:avLst/>
+                        </a:prstTxWarp>
+                        <a:spAutoFit/>
+                      </wps:bodyPr>
+                    </wps:wsp>
+                  </a:graphicData>
+                </a:graphic>
+              </wp:anchor>
+            </w:drawing>
+          </mc:Choice>
+          <mc:Fallback>
+            <w:pict>
+              <v:shapetype w14:anchorId="25B139A9" id="_x0000_t202" coordsize="21600,21600" o:spt="202" path="m,l,21600r21600,l21600,xe">
+                <v:stroke joinstyle="miter"/>
+                <v:path gradientshapeok="t" o:connecttype="rect"/>
+              </v:shapetype>
+              <v:shape id="Text Box 1" o:spid="_x0000_s1026" type="#_x0000_t202" style="position:absolute;margin-left:4.2pt;margin-top:77.65pt;width:250.9pt;height:.05pt;z-index:251660288;visibility:visible;mso-wrap-style:square;mso-wrap-distance-left:9pt;mso-wrap-distance-top:0;mso-wrap-distance-right:9pt;mso-wrap-distance-bottom:0;mso-position-horizontal:absolute;mso-position-horizontal-relative:text;mso-position-vertical:absolute;mso-position-vertical-relative:text;v-text-anchor:top" o:gfxdata="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" stroked="f">
+                <v:textbox style="mso-fit-shape-to-text:t" inset="0,0,0,0">
+                  <w:txbxContent>
+                    <w:p>
+                      <w:pPr>
+                        <w:pStyle w:val="Caption"/>
+                        <w:rPr>
+                          <w:rFonts w:ascii="Times New Roman" w:eastAsia="Times New Roman" w:hAnsi="Times New Roman" w:cs="Times New Roman"/>
+                          <w:i w:val="0"/>
+                          <w:iCs w:val="0"/>
+                          <w:color w:val="000000" w:themeColor="text1"/>
+                          <w:sz w:val="20"/>
+                          <w:szCs w:val="20"/>
+                        </w:rPr>
+                      </w:pPr>
+                      <w:r>
+                        <w:rPr>
+                          <w:rFonts w:ascii="Times New Roman" w:hAnsi="Times New Roman" w:cs="Times New Roman"/>
+                          <w:i w:val="0"/>
+                          <w:iCs w:val="0"/>
+                          <w:color w:val="000000" w:themeColor="text1"/>
+                          <w:sz w:val="20"/>
+                          <w:szCs w:val="20"/>
+                        </w:rPr>
+                        <w:t xml:space="preserve">Figure </w:t>
+                      </w:r>
+                      <w:r>
+                        <w:rPr>
+                          <w:rFonts w:ascii="Times New Roman" w:hAnsi="Times New Roman" w:cs="Times New Roman"/>
+                          <w:i w:val="0"/>
+                          <w:iCs w:val="0"/>
+                          <w:color w:val="000000" w:themeColor="text1"/>
+                          <w:sz w:val="20"/>
+                          <w:szCs w:val="20"/>
+                        </w:rPr>
+                        <w:fldChar w:fldCharType="begin"/>
+                      </w:r>
+                      <w:r>
+                        <w:rPr>
+                          <w:rFonts w:ascii="Times New Roman" w:hAnsi="Times New Roman" w:cs="Times New Roman"/>
+                          <w:i w:val="0"/>
+                          <w:iCs w:val="0"/>
+                          <w:color w:val="000000" w:themeColor="text1"/>
+                          <w:sz w:val="20"/>
+                          <w:szCs w:val="20"/>
+                        </w:rPr>
+                        <w:instrText xml:space="preserve"> SEQ Figure \* ARABIC </w:instrText>
+                      </w:r>
+                      <w:r>
+                        <w:rPr>
+                          <w:rFonts w:ascii="Times New Roman" w:hAnsi="Times New Roman" w:cs="Times New Roman"/>
+                          <w:i w:val="0"/>
+                          <w:iCs w:val="0"/>
+                          <w:color w:val="000000" w:themeColor="text1"/>
+                          <w:sz w:val="20"/>
+                          <w:szCs w:val="20"/>
+                        </w:rPr>
+                        <w:fldChar w:fldCharType="separate"/>
+                      </w:r>
+                      <w:r>
+                        <w:rPr>
+                          <w:rFonts w:ascii="Times New Roman" w:hAnsi="Times New Roman" w:cs="Times New Roman"/>
+                          <w:i w:val="0"/>
+                          <w:iCs w:val="0"/>
+                          <w:noProof/>
+                          <w:color w:val="000000" w:themeColor="text1"/>
+                          <w:sz w:val="20"/>
+                          <w:szCs w:val="20"/>
+                        </w:rPr>
+                        <w:t>1</w:t>
+                      </w:r>
+                      <w:r>
+                        <w:rPr>
+                          <w:rFonts w:ascii="Times New Roman" w:hAnsi="Times New Roman" w:cs="Times New Roman"/>
+                          <w:i w:val="0"/>
+                          <w:iCs w:val="0"/>
+                          <w:color w:val="000000" w:themeColor="text1"/>
+                          <w:sz w:val="20"/>
+                          <w:szCs w:val="20"/>
+                        </w:rPr>
+                        <w:fldChar w:fldCharType="end"/>
+                      </w:r>
+                      <w:r>
+                        <w:rPr>
+                          <w:rFonts w:ascii="Times New Roman" w:hAnsi="Times New Roman" w:cs="Times New Roman"/>
+                          <w:i w:val="0"/>
+                          <w:iCs w:val="0"/>
+                          <w:color w:val="000000" w:themeColor="text1"/>
+                          <w:sz w:val="20"/>
+                          <w:szCs w:val="20"/>
+                        </w:rPr>
+                        <w:t xml:space="preserve">: Water temperature in *C, from Oct 2020 to 2021. Measured by USBLM Desert Dace SW Temp 12, one of 20 streamflow gauges operated by the USGS in Northern Nevada, Soldier Meadows. Site number: </w:t>
+                      </w:r>
+                      <w:r>
+                        <w:rPr>
+                          <w:rFonts w:ascii="Times New Roman" w:hAnsi="Times New Roman" w:cs="Times New Roman"/>
+                          <w:i w:val="0"/>
+                          <w:iCs w:val="0"/>
+                          <w:color w:val="000000" w:themeColor="text1"/>
+                          <w:sz w:val="20"/>
+                          <w:szCs w:val="20"/>
+                        </w:rPr>
+                        <w:t>412044119121701</w:t>
+                      </w:r>
+                      <w:r>
+                        <w:rPr>
+                          <w:rFonts w:ascii="Times New Roman" w:hAnsi="Times New Roman" w:cs="Times New Roman"/>
+                          <w:i w:val="0"/>
+                          <w:iCs w:val="0"/>
+                          <w:color w:val="000000" w:themeColor="text1"/>
+                          <w:sz w:val="20"/>
+                          <w:szCs w:val="20"/>
+                        </w:rPr>
+                        <w:t xml:space="preserve">. Parameter code: 00010. Acquired with package dataRetrieval. </w:t>
+                      </w:r>
+                    </w:p>
+                  </w:txbxContent>
+                </v:textbox>
+                <w10:wrap type="square"/>
+              </v:shape>
+            </w:pict>
+          </mc:Fallback>
+        </mc:AlternateContent>
+      </w:r>
+      <w:r>
+        <w:rPr>
+          <w:rFonts w:ascii="Times New Roman" w:eastAsia="Times New Roman" w:hAnsi="Times New Roman" w:cs="Times New Roman"/>
+          <w:sz w:val="24"/>
+          <w:szCs w:val="24"/>
+        </w:rPr>
+        <w:t xml:space="preserve">Python scripts </w:t>
+      </w:r>
+      <w:proofErr w:type="spellStart"/>
+      <w:r>
+        <w:rPr>
+          <w:rFonts w:ascii="Times New Roman" w:eastAsia="Times New Roman" w:hAnsi="Times New Roman" w:cs="Times New Roman"/>
+          <w:sz w:val="24"/>
+          <w:szCs w:val="24"/>
+        </w:rPr>
+        <w:t>merge_files</w:t>
+      </w:r>
+      <w:proofErr w:type="spellEnd"/>
+      <w:r>
+        <w:rPr>
+          <w:rFonts w:ascii="Times New Roman" w:eastAsia="Times New Roman" w:hAnsi="Times New Roman" w:cs="Times New Roman"/>
+          <w:sz w:val="24"/>
+          <w:szCs w:val="24"/>
+        </w:rPr>
+        <w:t xml:space="preserve">, </w:t>
+      </w:r>
+      <w:proofErr w:type="spellStart"/>
+      <w:r>
+        <w:rPr>
+          <w:rFonts w:ascii="Times New Roman" w:eastAsia="Times New Roman" w:hAnsi="Times New Roman" w:cs="Times New Roman"/>
+          <w:sz w:val="24"/>
+          <w:szCs w:val="24"/>
+        </w:rPr>
+        <w:t>separate_files</w:t>
+      </w:r>
+      <w:proofErr w:type="spellEnd"/>
+      <w:r>
+        <w:rPr>
+          <w:rFonts w:ascii="Times New Roman" w:eastAsia="Times New Roman" w:hAnsi="Times New Roman" w:cs="Times New Roman"/>
+          <w:sz w:val="24"/>
+          <w:szCs w:val="24"/>
+        </w:rPr>
+        <w:t xml:space="preserve">, and </w:t>
+      </w:r>
+      <w:proofErr w:type="spellStart"/>
+      <w:r>
+        <w:rPr>
+          <w:rFonts w:ascii="Times New Roman" w:eastAsia="Times New Roman" w:hAnsi="Times New Roman" w:cs="Times New Roman"/>
+          <w:sz w:val="24"/>
+          <w:szCs w:val="24"/>
+        </w:rPr>
+        <w:t>isolate_sample_</w:t>
+      </w:r>
+      <w:proofErr w:type="gramStart"/>
+      <w:r>
+        <w:rPr>
+          <w:rFonts w:ascii="Times New Roman" w:eastAsia="Times New Roman" w:hAnsi="Times New Roman" w:cs="Times New Roman"/>
+          <w:sz w:val="24"/>
+          <w:szCs w:val="24"/>
+        </w:rPr>
+        <w:t>location.ipynb</w:t>
+      </w:r>
+      <w:proofErr w:type="spellEnd"/>
+      <w:proofErr w:type="gramEnd"/>
+      <w:r>
+        <w:rPr>
+          <w:rFonts w:ascii="Times New Roman" w:eastAsia="Times New Roman" w:hAnsi="Times New Roman" w:cs="Times New Roman"/>
+          <w:sz w:val="24"/>
+          <w:szCs w:val="24"/>
+        </w:rPr>
+        <w:t xml:space="preserve"> were written and used to merge separated location files made in Google Earth into one file and pull apart this new file according to location for later usage, respectively. </w:t>
+      </w:r>
+    </w:p>
+    <w:p>
+      <w:pPr>
+        <w:spacing w:line="360" w:lineRule="auto"/>
+        <w:rPr>
+          <w:rFonts w:ascii="Times New Roman" w:eastAsia="Times New Roman" w:hAnsi="Times New Roman" w:cs="Times New Roman"/>
+          <w:sz w:val="24"/>
+          <w:szCs w:val="24"/>
+        </w:rPr>
+      </w:pPr>
+    </w:p>
+    <w:p>
+      <w:pPr>
+        <w:spacing w:line="360" w:lineRule="auto"/>
+        <w:rPr>
+          <w:rFonts w:ascii="Times New Roman" w:eastAsia="Times New Roman" w:hAnsi="Times New Roman" w:cs="Times New Roman"/>
+          <w:sz w:val="24"/>
+          <w:szCs w:val="24"/>
+        </w:rPr>
+      </w:pPr>
+      <w:r>
+        <w:rPr>
+          <w:rFonts w:ascii="Times New Roman" w:eastAsia="Times New Roman" w:hAnsi="Times New Roman" w:cs="Times New Roman"/>
+          <w:sz w:val="24"/>
+          <w:szCs w:val="24"/>
+        </w:rPr>
+        <w:t>Discussion</w:t>
+      </w:r>
+    </w:p>
+    <w:p>
+      <w:pPr>
+        <w:spacing w:line="360" w:lineRule="auto"/>
+        <w:ind w:firstLine="720"/>
+        <w:rPr>
+          <w:rFonts w:ascii="Times New Roman" w:eastAsia="Times New Roman" w:hAnsi="Times New Roman" w:cs="Times New Roman"/>
+          <w:sz w:val="24"/>
+          <w:szCs w:val="24"/>
+        </w:rPr>
+      </w:pPr>
+      <w:r>
+        <w:rPr>
+          <w:rFonts w:ascii="Times New Roman" w:eastAsia="Times New Roman" w:hAnsi="Times New Roman" w:cs="Times New Roman"/>
+          <w:sz w:val="24"/>
+          <w:szCs w:val="24"/>
+        </w:rPr>
+        <w:t xml:space="preserve">While retrieving the data I have is critical to my research down the line, using these methods highlighted their shortcomings and where I can grow and lean more in the future. The R package dataRetrieval is a great boon to my time, by cutting out the middleman as it were and eliminating the need to clean up and pull values from the .txt files downloaded from the USGS portal. It is, however, lacking in a few glaring ways. There is no clear, simple way to fetch multiple batches of data at once, from multiple sites within a specific area at once. According to a few people I have spoken to about this issue, there is a workaround for this by creating a vector of the site numbers or site names and using that in the code. I have not attempted this yet, but it is certainly something to try in the future. For now, I am content with the current code. </w:t>
+      </w:r>
+    </w:p>
+    <w:p>
+      <w:pPr>
+        <w:spacing w:line="360" w:lineRule="auto"/>
+        <w:ind w:firstLine="720"/>
+        <w:rPr>
+          <w:rFonts w:ascii="Times New Roman" w:eastAsia="Times New Roman" w:hAnsi="Times New Roman" w:cs="Times New Roman"/>
+          <w:sz w:val="24"/>
+          <w:szCs w:val="24"/>
+        </w:rPr>
+      </w:pPr>
+      <w:r>
+        <w:rPr>
+          <w:rFonts w:ascii="Times New Roman" w:eastAsia="Times New Roman" w:hAnsi="Times New Roman" w:cs="Times New Roman"/>
+          <w:sz w:val="24"/>
+          <w:szCs w:val="24"/>
+        </w:rPr>
+        <w:t xml:space="preserve">As for the work with my sample files, my primary goal was to standardize the files I already had, to make it easier on myself when sampling more in the future. There are websites </w:t>
+      </w:r>
+      <w:r>
+        <w:rPr>
+          <w:rFonts w:ascii="Times New Roman" w:eastAsia="Times New Roman" w:hAnsi="Times New Roman" w:cs="Times New Roman"/>
+          <w:sz w:val="24"/>
+          <w:szCs w:val="24"/>
+        </w:rPr>
+        <w:lastRenderedPageBreak/>
+        <w:t xml:space="preserve">for changing DMS coordinates to degree </w:t>
+      </w:r>
+      <w:r>
+        <w:rPr>
+          <w:rFonts w:ascii="Times New Roman" w:eastAsia="Times New Roman" w:hAnsi="Times New Roman" w:cs="Times New Roman"/>
+          <w:sz w:val="24"/>
+          <w:szCs w:val="24"/>
+        </w:rPr>
+        <w:t>coordinates but</w:t>
+      </w:r>
+      <w:r>
+        <w:rPr>
+          <w:rFonts w:ascii="Times New Roman" w:eastAsia="Times New Roman" w:hAnsi="Times New Roman" w:cs="Times New Roman"/>
+          <w:sz w:val="24"/>
+          <w:szCs w:val="24"/>
+        </w:rPr>
+        <w:t xml:space="preserve"> using those in the long run would require more work than running an OpenRefine saved edit code and a python script to change over the data. And for the Jupyter Notebook scripts that pull and separate files, I plan to change them over into actual python .</w:t>
+      </w:r>
+      <w:proofErr w:type="spellStart"/>
+      <w:r>
+        <w:rPr>
+          <w:rFonts w:ascii="Times New Roman" w:eastAsia="Times New Roman" w:hAnsi="Times New Roman" w:cs="Times New Roman"/>
+          <w:sz w:val="24"/>
+          <w:szCs w:val="24"/>
+        </w:rPr>
+        <w:t>py</w:t>
+      </w:r>
+      <w:proofErr w:type="spellEnd"/>
+      <w:r>
+        <w:rPr>
+          <w:rFonts w:ascii="Times New Roman" w:eastAsia="Times New Roman" w:hAnsi="Times New Roman" w:cs="Times New Roman"/>
+          <w:sz w:val="24"/>
+          <w:szCs w:val="24"/>
+        </w:rPr>
+        <w:t xml:space="preserve"> scripts that can be run from the </w:t>
+      </w:r>
+      <w:r>
+        <w:rPr>
+          <w:rFonts w:ascii="Times New Roman" w:eastAsia="Times New Roman" w:hAnsi="Times New Roman" w:cs="Times New Roman"/>
+          <w:sz w:val="24"/>
+          <w:szCs w:val="24"/>
+        </w:rPr>
+        <w:t>terminal and</w:t>
+      </w:r>
+      <w:r>
+        <w:rPr>
+          <w:rFonts w:ascii="Times New Roman" w:eastAsia="Times New Roman" w:hAnsi="Times New Roman" w:cs="Times New Roman"/>
+          <w:sz w:val="24"/>
+          <w:szCs w:val="24"/>
+        </w:rPr>
+        <w:t xml:space="preserve"> format the commands into for-loops. When I collect more samples over the summer, and need those files formatted and separated for usage in ArcGIS and RStudio –and later in future genomic analysis— having that code that will separate samples by site and then by subsite with a few keystrokes will be very helpful. </w:t>
+      </w:r>
+    </w:p>
+    <w:p>
+      <w:pPr>
+        <w:spacing w:line="360" w:lineRule="auto"/>
+        <w:ind w:firstLine="720"/>
+        <w:rPr>
+          <w:rFonts w:ascii="Times New Roman" w:eastAsia="Times New Roman" w:hAnsi="Times New Roman" w:cs="Times New Roman"/>
+          <w:sz w:val="24"/>
+          <w:szCs w:val="24"/>
+        </w:rPr>
+      </w:pPr>
+    </w:p>
+    <w:p>
+      <w:pPr>
+        <w:spacing w:line="360" w:lineRule="auto"/>
         <w:rPr>
           <w:rFonts w:ascii="Times New Roman" w:eastAsia="Times New Roman" w:hAnsi="Times New Roman" w:cs="Times New Roman"/>
           <w:sz w:val="24"/>
@@ -528,7 +1276,7 @@
     </w:p>
     <w:p>
       <w:pPr>
-        <w:spacing w:line="340" w:lineRule="exact"/>
+        <w:spacing w:line="360" w:lineRule="auto"/>
         <w:rPr>
           <w:rFonts w:ascii="Times New Roman" w:eastAsia="Times New Roman" w:hAnsi="Times New Roman" w:cs="Times New Roman"/>
           <w:sz w:val="24"/>
@@ -582,7 +1330,7 @@
     </w:p>
     <w:p>
       <w:pPr>
-        <w:spacing w:line="340" w:lineRule="exact"/>
+        <w:spacing w:line="360" w:lineRule="auto"/>
         <w:rPr>
           <w:rFonts w:ascii="Times New Roman" w:eastAsia="Times New Roman" w:hAnsi="Times New Roman" w:cs="Times New Roman"/>
           <w:sz w:val="24"/>
@@ -600,7 +1348,7 @@
     </w:p>
     <w:p>
       <w:pPr>
-        <w:spacing w:line="340" w:lineRule="exact"/>
+        <w:spacing w:line="360" w:lineRule="auto"/>
         <w:rPr>
           <w:rFonts w:ascii="Times New Roman" w:eastAsia="Times New Roman" w:hAnsi="Times New Roman" w:cs="Times New Roman"/>
           <w:sz w:val="24"/>
@@ -801,6 +1549,7 @@
     <w:lsdException w:name="HTML Sample" w:semiHidden="1" w:unhideWhenUsed="1"/>
     <w:lsdException w:name="HTML Typewriter" w:semiHidden="1" w:unhideWhenUsed="1"/>
     <w:lsdException w:name="HTML Variable" w:semiHidden="1" w:unhideWhenUsed="1"/>
+    <w:lsdException w:name="Normal Table" w:semiHidden="1" w:unhideWhenUsed="1"/>
     <w:lsdException w:name="annotation subject" w:semiHidden="1" w:unhideWhenUsed="1"/>
     <w:lsdException w:name="No List" w:semiHidden="1" w:unhideWhenUsed="1"/>
     <w:lsdException w:name="Outline List 1" w:semiHidden="1" w:unhideWhenUsed="1"/>
@@ -843,8 +1592,11 @@
     <w:lsdException w:name="Table Contemporary" w:semiHidden="1" w:unhideWhenUsed="1"/>
     <w:lsdException w:name="Table Elegant" w:semiHidden="1" w:unhideWhenUsed="1"/>
     <w:lsdException w:name="Table Professional" w:semiHidden="1" w:unhideWhenUsed="1"/>
+    <w:lsdException w:name="Table Subtle 1" w:semiHidden="1" w:unhideWhenUsed="1"/>
     <w:lsdException w:name="Table Subtle 2" w:semiHidden="1" w:unhideWhenUsed="1"/>
     <w:lsdException w:name="Table Web 1" w:semiHidden="1" w:unhideWhenUsed="1"/>
+    <w:lsdException w:name="Table Web 2" w:semiHidden="1" w:unhideWhenUsed="1"/>
+    <w:lsdException w:name="Table Web 3" w:semiHidden="1" w:unhideWhenUsed="1"/>
     <w:lsdException w:name="Balloon Text" w:semiHidden="1" w:unhideWhenUsed="1"/>
     <w:lsdException w:name="Table Grid" w:uiPriority="39"/>
     <w:lsdException w:name="Table Theme" w:semiHidden="1" w:unhideWhenUsed="1"/>
@@ -1076,7 +1828,6 @@
   <w:style w:type="character" w:default="1" w:styleId="DefaultParagraphFont">
     <w:name w:val="Default Paragraph Font"/>
     <w:uiPriority w:val="1"/>
-    <w:semiHidden/>
     <w:unhideWhenUsed/>
   </w:style>
   <w:style w:type="table" w:default="1" w:styleId="TableNormal">
@@ -1099,6 +1850,25 @@
     <w:uiPriority w:val="99"/>
     <w:semiHidden/>
     <w:unhideWhenUsed/>
+  </w:style>
+  <w:style w:type="paragraph" w:styleId="Caption">
+    <w:name w:val="caption"/>
+    <w:basedOn w:val="Normal"/>
+    <w:next w:val="Normal"/>
+    <w:uiPriority w:val="35"/>
+    <w:unhideWhenUsed/>
+    <w:qFormat/>
+    <w:rsid w:val="00715D72"/>
+    <w:pPr>
+      <w:spacing w:after="200" w:line="240" w:lineRule="auto"/>
+    </w:pPr>
+    <w:rPr>
+      <w:i/>
+      <w:iCs/>
+      <w:color w:val="44546A" w:themeColor="text2"/>
+      <w:sz w:val="18"/>
+      <w:szCs w:val="18"/>
+    </w:rPr>
   </w:style>
 </w:styles>
 </file>

</xml_diff>